<commit_message>
Completed discussion post module 8
</commit_message>
<xml_diff>
--- a/Module 8/Discussion post module 8 MAT-234.docx
+++ b/Module 8/Discussion post module 8 MAT-234.docx
@@ -24,7 +24,7 @@
           <w:szCs w:val="31"/>
           <w:lang w:val="en-US"/>
         </w:rPr>
-        <w:t>Use the link in the Jupyter Notebook activity to access your Python script. Once you have made your calculations, complete this discussion. The script will output answers to the questions given below. You must attach your Python script output as an HTML file and respond to the questions below.</w:t>
+        <w:t>You must attach your Python script output as an HTML file and respond to the questions below.</w:t>
       </w:r>
     </w:p>
     <w:p>
@@ -263,31 +263,7 @@
           <w:szCs w:val="31"/>
           <w:lang w:val="en-US"/>
         </w:rPr>
-        <w:t xml:space="preserve">Does a side-by-side boxplot of the 10-year </w:t>
-      </w:r>
-      <w:proofErr w:type="gramStart"/>
-      <w:r>
-        <w:rPr>
-          <w:rFonts w:ascii="Lato" w:eastAsia="Times New Roman" w:hAnsi="Lato" w:cs="Times New Roman"/>
-          <w:color w:val="202122"/>
-          <w:spacing w:val="3"/>
-          <w:sz w:val="31"/>
-          <w:szCs w:val="31"/>
-          <w:lang w:val="en-US"/>
-        </w:rPr>
-        <w:t>returns</w:t>
-      </w:r>
-      <w:proofErr w:type="gramEnd"/>
-      <w:r>
-        <w:rPr>
-          <w:rFonts w:ascii="Lato" w:eastAsia="Times New Roman" w:hAnsi="Lato" w:cs="Times New Roman"/>
-          <w:color w:val="202122"/>
-          <w:spacing w:val="3"/>
-          <w:sz w:val="31"/>
-          <w:szCs w:val="31"/>
-          <w:lang w:val="en-US"/>
-        </w:rPr>
-        <w:t xml:space="preserve"> of ETFs from the three sectors confirm your conclusion of the hypothesis test? Why or why not? See Step 3 in the Python script.</w:t>
+        <w:t>Does a side-by-side boxplot of the 10-year returns of ETFs from the three sectors confirm your conclusion of the hypothesis test? Why or why not? See Step 3 in the Python script.</w:t>
       </w:r>
     </w:p>
     <w:p>
@@ -312,7 +288,6 @@
           <w:szCs w:val="31"/>
           <w:lang w:val="en-US"/>
         </w:rPr>
-        <w:lastRenderedPageBreak/>
         <w:t>In your follow-up posts to other students, review your peers' results and provide some analysis and interpretation:</w:t>
       </w:r>
     </w:p>
@@ -341,6 +316,7 @@
           <w:szCs w:val="31"/>
           <w:lang w:val="en-US"/>
         </w:rPr>
+        <w:lastRenderedPageBreak/>
         <w:t>What does a post-hoc test (like Tukey's HSD test) contribute after one-way ANOVA is performed?</w:t>
       </w:r>
     </w:p>
@@ -424,10 +400,188 @@
     </w:p>
     <w:p>
       <w:pPr>
-        <w:rPr>
-          <w:lang w:val="en-US"/>
-        </w:rPr>
-      </w:pPr>
+        <w:ind w:firstLine="0"/>
+        <w:rPr>
+          <w:lang w:val="en-US"/>
+        </w:rPr>
+      </w:pPr>
+    </w:p>
+    <w:p>
+      <w:pPr>
+        <w:ind w:firstLine="0"/>
+        <w:rPr>
+          <w:lang w:val="en-US"/>
+        </w:rPr>
+      </w:pPr>
+    </w:p>
+    <w:p>
+      <w:pPr>
+        <w:ind w:firstLine="0"/>
+        <w:rPr>
+          <w:lang w:val="en-US"/>
+        </w:rPr>
+      </w:pPr>
+      <w:r>
+        <w:rPr>
+          <w:lang w:val="en-US"/>
+        </w:rPr>
+        <w:t xml:space="preserve">The null hypothesis, </w:t>
+      </w:r>
+      <w:r>
+        <w:rPr>
+          <w:lang w:val="en-US"/>
+        </w:rPr>
+        <w:t>signified</w:t>
+      </w:r>
+      <w:r>
+        <w:rPr>
+          <w:lang w:val="en-US"/>
+        </w:rPr>
+        <w:t xml:space="preserve"> by H0, states that there is no significant difference in the mean return of the three sectors. The alternative hypothesis, denoted by Ha, states that at least one of the three sectors has a significantly different mean return.</w:t>
+      </w:r>
+    </w:p>
+    <w:p>
+      <w:pPr>
+        <w:ind w:firstLine="0"/>
+        <w:rPr>
+          <w:lang w:val="en-US"/>
+        </w:rPr>
+      </w:pPr>
+      <w:r>
+        <w:rPr>
+          <w:lang w:val="en-US"/>
+        </w:rPr>
+        <w:t>H0: μ1 = μ2 = μ3</w:t>
+      </w:r>
+    </w:p>
+    <w:p>
+      <w:pPr>
+        <w:ind w:firstLine="0"/>
+        <w:rPr>
+          <w:lang w:val="en-US"/>
+        </w:rPr>
+      </w:pPr>
+      <w:r>
+        <w:rPr>
+          <w:lang w:val="en-US"/>
+        </w:rPr>
+        <w:t xml:space="preserve">Ha: At least one </w:t>
+      </w:r>
+      <w:proofErr w:type="spellStart"/>
+      <w:r>
+        <w:rPr>
+          <w:lang w:val="en-US"/>
+        </w:rPr>
+        <w:t>μi</w:t>
+      </w:r>
+      <w:proofErr w:type="spellEnd"/>
+      <w:r>
+        <w:rPr>
+          <w:lang w:val="en-US"/>
+        </w:rPr>
+        <w:t xml:space="preserve"> is different from the others, where </w:t>
+      </w:r>
+      <w:proofErr w:type="spellStart"/>
+      <w:r>
+        <w:rPr>
+          <w:lang w:val="en-US"/>
+        </w:rPr>
+        <w:t>i</w:t>
+      </w:r>
+      <w:proofErr w:type="spellEnd"/>
+      <w:r>
+        <w:rPr>
+          <w:lang w:val="en-US"/>
+        </w:rPr>
+        <w:t>=1,2,3, representing financial, energy, and technology sectors, respectively.</w:t>
+      </w:r>
+    </w:p>
+    <w:p>
+      <w:pPr>
+        <w:ind w:firstLine="0"/>
+        <w:rPr>
+          <w:lang w:val="en-US"/>
+        </w:rPr>
+      </w:pPr>
+      <w:r>
+        <w:rPr>
+          <w:lang w:val="en-US"/>
+        </w:rPr>
+        <w:t>The level of significance is 5% or 0.05.</w:t>
+      </w:r>
+    </w:p>
+    <w:p>
+      <w:pPr>
+        <w:ind w:firstLine="0"/>
+        <w:rPr>
+          <w:lang w:val="en-US"/>
+        </w:rPr>
+      </w:pPr>
+      <w:r>
+        <w:rPr>
+          <w:lang w:val="en-US"/>
+        </w:rPr>
+        <w:t>The test statistic is 55.07, and the P-value is 0.0.</w:t>
+      </w:r>
+    </w:p>
+    <w:p>
+      <w:pPr>
+        <w:ind w:firstLine="0"/>
+        <w:rPr>
+          <w:lang w:val="en-US"/>
+        </w:rPr>
+      </w:pPr>
+      <w:r>
+        <w:rPr>
+          <w:lang w:val="en-US"/>
+        </w:rPr>
+        <w:t>Based on the obtained P-value of 0.0, which is less than the level of significance of 0.05, we can reject the null hypothesis. Therefore, we can conclude that there is sufficient evidence to suggest that at least one of the three sectors has a significantly different mean return.</w:t>
+      </w:r>
+    </w:p>
+    <w:p>
+      <w:pPr>
+        <w:ind w:firstLine="0"/>
+        <w:rPr>
+          <w:lang w:val="en-US"/>
+        </w:rPr>
+      </w:pPr>
+      <w:r>
+        <w:rPr>
+          <w:lang w:val="en-US"/>
+        </w:rPr>
+        <w:t xml:space="preserve">The side-by-side boxplot of the 10-year returns of ETFs from the three sectors confirms the hypothesis test's conclusion. The boxplots show that the technology sector has a higher median return compared to the financial and energy sectors, which aligns with the ANOVA result. The </w:t>
+      </w:r>
+      <w:r>
+        <w:rPr>
+          <w:lang w:val="en-US"/>
+        </w:rPr>
+        <w:lastRenderedPageBreak/>
+        <w:t xml:space="preserve">boxplots also </w:t>
+      </w:r>
+      <w:r>
+        <w:rPr>
+          <w:lang w:val="en-US"/>
+        </w:rPr>
+        <w:t>show</w:t>
+      </w:r>
+      <w:r>
+        <w:rPr>
+          <w:lang w:val="en-US"/>
+        </w:rPr>
+        <w:t xml:space="preserve"> that the financial and energy sectors have more significant variability in returns than the technology sector, which is consistent with the ANOVA's </w:t>
+      </w:r>
+      <w:r>
+        <w:rPr>
+          <w:lang w:val="en-US"/>
+        </w:rPr>
+        <w:t>hypothesis</w:t>
+      </w:r>
+      <w:r>
+        <w:rPr>
+          <w:lang w:val="en-US"/>
+        </w:rPr>
+        <w:t xml:space="preserve"> of equal variances.</w:t>
+      </w:r>
     </w:p>
     <w:sectPr>
       <w:pgSz w:w="12240" w:h="15840"/>

</xml_diff>

<commit_message>
End of module 8
</commit_message>
<xml_diff>
--- a/Module 8/Discussion post module 8 MAT-234.docx
+++ b/Module 8/Discussion post module 8 MAT-234.docx
@@ -425,19 +425,7 @@
         <w:rPr>
           <w:lang w:val="en-US"/>
         </w:rPr>
-        <w:t xml:space="preserve">The null hypothesis, </w:t>
-      </w:r>
-      <w:r>
-        <w:rPr>
-          <w:lang w:val="en-US"/>
-        </w:rPr>
-        <w:t>signified</w:t>
-      </w:r>
-      <w:r>
-        <w:rPr>
-          <w:lang w:val="en-US"/>
-        </w:rPr>
-        <w:t xml:space="preserve"> by H0, states that there is no significant difference in the mean return of the three sectors. The alternative hypothesis, denoted by Ha, states that at least one of the three sectors has a significantly different mean return.</w:t>
+        <w:t>The null hypothesis, signified by H0, states that there is no significant difference in the mean return of the three sectors. The alternative hypothesis, denoted by Ha, states that at least one of the three sectors has a significantly different mean return.</w:t>
       </w:r>
     </w:p>
     <w:p>
@@ -581,6 +569,225 @@
           <w:lang w:val="en-US"/>
         </w:rPr>
         <w:t xml:space="preserve"> of equal variances.</w:t>
+      </w:r>
+    </w:p>
+    <w:p>
+      <w:pPr>
+        <w:ind w:firstLine="0"/>
+        <w:rPr>
+          <w:lang w:val="en-US"/>
+        </w:rPr>
+      </w:pPr>
+      <w:r>
+        <w:rPr>
+          <w:lang w:val="en-US"/>
+        </w:rPr>
+        <w:br/>
+      </w:r>
+      <w:r>
+        <w:rPr>
+          <w:lang w:val="en-US"/>
+        </w:rPr>
+        <w:br/>
+        <w:t xml:space="preserve">Response 1: </w:t>
+      </w:r>
+    </w:p>
+    <w:p>
+      <w:pPr>
+        <w:rPr>
+          <w:lang w:val="en-US"/>
+        </w:rPr>
+      </w:pPr>
+      <w:r>
+        <w:rPr>
+          <w:lang w:val="en-US"/>
+        </w:rPr>
+        <w:t>A post-hoc test, such as Tukey's HSD test, is used after performing one-way ANOVA to determine which specific groups have significant differences in means. ANOVA only determines whether there is a significant difference between at least two groups, but it doesn't indicate which specific groups have differences. Post-hoc tests provide a way to compare all possible pairs of groups and determine which pairs have statistically significant differences in means.</w:t>
+      </w:r>
+    </w:p>
+    <w:p>
+      <w:pPr>
+        <w:rPr>
+          <w:lang w:val="en-US"/>
+        </w:rPr>
+      </w:pPr>
+      <w:r>
+        <w:rPr>
+          <w:lang w:val="en-US"/>
+        </w:rPr>
+        <w:t>It's great to see that you</w:t>
+      </w:r>
+      <w:r>
+        <w:rPr>
+          <w:lang w:val="en-US"/>
+        </w:rPr>
+        <w:t xml:space="preserve"> </w:t>
+      </w:r>
+      <w:r>
+        <w:rPr>
+          <w:lang w:val="en-US"/>
+        </w:rPr>
+        <w:t>have</w:t>
+      </w:r>
+      <w:r>
+        <w:rPr>
+          <w:lang w:val="en-US"/>
+        </w:rPr>
+        <w:t xml:space="preserve"> correctly stated the null and alternative hypotheses and the level of significance used in the hypothesis test. Their conclusion that the null hypothesis should be rejected because the technology sector has significantly greater ETF returns than both the financial and energy sectors is also correct. </w:t>
+      </w:r>
+    </w:p>
+    <w:p>
+      <w:pPr>
+        <w:rPr>
+          <w:lang w:val="en-US"/>
+        </w:rPr>
+      </w:pPr>
+    </w:p>
+    <w:p>
+      <w:pPr>
+        <w:ind w:firstLine="0"/>
+        <w:rPr>
+          <w:lang w:val="en-US"/>
+        </w:rPr>
+      </w:pPr>
+      <w:r>
+        <w:rPr>
+          <w:lang w:val="en-US"/>
+        </w:rPr>
+        <w:t xml:space="preserve">Response 2: </w:t>
+      </w:r>
+      <w:r>
+        <w:rPr>
+          <w:lang w:val="en-US"/>
+        </w:rPr>
+        <w:br/>
+      </w:r>
+      <w:r>
+        <w:rPr>
+          <w:lang w:val="en-US"/>
+        </w:rPr>
+        <w:tab/>
+      </w:r>
+      <w:r>
+        <w:rPr>
+          <w:lang w:val="en-US"/>
+        </w:rPr>
+        <w:t xml:space="preserve">A </w:t>
+      </w:r>
+      <w:proofErr w:type="spellStart"/>
+      <w:r>
+        <w:rPr>
+          <w:lang w:val="en-US"/>
+        </w:rPr>
+        <w:t>posthoc</w:t>
+      </w:r>
+      <w:proofErr w:type="spellEnd"/>
+      <w:r>
+        <w:rPr>
+          <w:lang w:val="en-US"/>
+        </w:rPr>
+        <w:t xml:space="preserve"> test like Tukey's HSD (Honestly Significant Difference) test </w:t>
+      </w:r>
+      <w:r>
+        <w:rPr>
+          <w:lang w:val="en-US"/>
+        </w:rPr>
+        <w:t>determines</w:t>
+      </w:r>
+      <w:r>
+        <w:rPr>
+          <w:lang w:val="en-US"/>
+        </w:rPr>
+        <w:t xml:space="preserve"> which groups have significantly different means after a significant ANOVA result. Tukey's HSD test can be used to compare all possible pairs of groups and provide a confidence interval for the difference in means. This can help identify which specific groups have significantly different </w:t>
+      </w:r>
+      <w:r>
+        <w:rPr>
+          <w:lang w:val="en-US"/>
+        </w:rPr>
+        <w:t>standard</w:t>
+      </w:r>
+      <w:r>
+        <w:rPr>
+          <w:lang w:val="en-US"/>
+        </w:rPr>
+        <w:t>s and</w:t>
+      </w:r>
+      <w:r>
+        <w:rPr>
+          <w:lang w:val="en-US"/>
+        </w:rPr>
+        <w:t xml:space="preserve"> provide more detailed information about the differences among the groups.</w:t>
+      </w:r>
+    </w:p>
+    <w:p>
+      <w:pPr>
+        <w:ind w:firstLine="0"/>
+        <w:rPr>
+          <w:lang w:val="en-US"/>
+        </w:rPr>
+      </w:pPr>
+    </w:p>
+    <w:p>
+      <w:pPr>
+        <w:ind w:firstLine="0"/>
+        <w:rPr>
+          <w:lang w:val="en-US"/>
+        </w:rPr>
+      </w:pPr>
+      <w:r>
+        <w:rPr>
+          <w:lang w:val="en-US"/>
+        </w:rPr>
+        <w:lastRenderedPageBreak/>
+        <w:t>Your</w:t>
+      </w:r>
+      <w:r>
+        <w:rPr>
+          <w:lang w:val="en-US"/>
+        </w:rPr>
+        <w:t xml:space="preserve"> analysis and conclusion are consistent with mine. They correctly identified the null and alternative hypotheses, reported the </w:t>
+      </w:r>
+      <w:r>
+        <w:rPr>
+          <w:lang w:val="en-US"/>
+        </w:rPr>
+        <w:t>significance level</w:t>
+      </w:r>
+      <w:r>
+        <w:rPr>
+          <w:lang w:val="en-US"/>
+        </w:rPr>
+        <w:t xml:space="preserve">, and correctly interpreted the test results. Their inclusion of a side-by-side boxplot to visualize the data is also a </w:t>
+      </w:r>
+      <w:r>
+        <w:rPr>
+          <w:lang w:val="en-US"/>
+        </w:rPr>
+        <w:t>help</w:t>
+      </w:r>
+      <w:r>
+        <w:rPr>
+          <w:lang w:val="en-US"/>
+        </w:rPr>
+        <w:t>ful addition. O</w:t>
+      </w:r>
+      <w:r>
+        <w:rPr>
+          <w:lang w:val="en-US"/>
+        </w:rPr>
+        <w:t>ur</w:t>
+      </w:r>
+      <w:r>
+        <w:rPr>
+          <w:lang w:val="en-US"/>
+        </w:rPr>
+        <w:t xml:space="preserve"> analysis provides a thorough and accurate interpretation of the hypothesis test results.</w:t>
+      </w:r>
+      <w:r>
+        <w:rPr>
+          <w:lang w:val="en-US"/>
+        </w:rPr>
+        <w:br/>
       </w:r>
     </w:p>
     <w:sectPr>

</xml_diff>